<commit_message>
documentation and more on falsification
</commit_message>
<xml_diff>
--- a/BreachIssues.docx
+++ b/BreachIssues.docx
@@ -15,6 +15,8 @@
         </w:rPr>
         <w:t xml:space="preserve">Breach </w:t>
       </w:r>
+      <w:bookmarkStart w:id="0" w:name="_GoBack"/>
+      <w:bookmarkEnd w:id="0"/>
       <w:r>
         <w:rPr>
           <w:lang w:val="en-US"/>
@@ -25,238 +27,6 @@
     <w:p>
       <w:pPr>
         <w:pStyle w:val="Heading1"/>
-        <w:rPr>
-          <w:lang w:val="en-US"/>
-        </w:rPr>
-      </w:pPr>
-      <w:r>
-        <w:rPr>
-          <w:lang w:val="en-US"/>
-        </w:rPr>
-        <w:t>Questions</w:t>
-      </w:r>
-    </w:p>
-    <w:p>
-      <w:pPr>
-        <w:pStyle w:val="Heading2"/>
-        <w:numPr>
-          <w:ilvl w:val="0"/>
-          <w:numId w:val="15"/>
-        </w:numPr>
-        <w:rPr>
-          <w:lang w:val="en-US"/>
-        </w:rPr>
-      </w:pPr>
-      <w:r>
-        <w:rPr>
-          <w:lang w:val="en-US"/>
-        </w:rPr>
-        <w:t>Robustness heat maps</w:t>
-      </w:r>
-    </w:p>
-    <w:p>
-      <w:pPr>
-        <w:jc w:val="both"/>
-        <w:rPr>
-          <w:lang w:val="en-US"/>
-        </w:rPr>
-      </w:pPr>
-      <w:r>
-        <w:rPr>
-          <w:lang w:val="en-US"/>
-        </w:rPr>
-        <w:t xml:space="preserve">Are we correct to assume that the robustness “heat maps” are produced using the method </w:t>
-      </w:r>
-      <w:r>
-        <w:rPr>
-          <w:rStyle w:val="CodeChar"/>
-        </w:rPr>
-        <w:t>PlotRobustSat</w:t>
-      </w:r>
-      <w:r>
-        <w:rPr>
-          <w:lang w:val="en-US"/>
-        </w:rPr>
-        <w:t xml:space="preserve"> of </w:t>
-      </w:r>
-      <w:r>
-        <w:rPr>
-          <w:rStyle w:val="CodeChar"/>
-        </w:rPr>
-        <w:t>BreachSystem</w:t>
-      </w:r>
-      <w:r>
-        <w:rPr>
-          <w:lang w:val="en-US"/>
-        </w:rPr>
-        <w:t>?</w:t>
-      </w:r>
-    </w:p>
-    <w:p>
-      <w:pPr>
-        <w:autoSpaceDE w:val="0"/>
-        <w:autoSpaceDN w:val="0"/>
-        <w:adjustRightInd w:val="0"/>
-        <w:spacing w:after="0" w:line="240" w:lineRule="auto"/>
-        <w:jc w:val="both"/>
-        <w:rPr>
-          <w:lang w:val="en-US"/>
-        </w:rPr>
-      </w:pPr>
-      <w:r>
-        <w:rPr>
-          <w:lang w:val="en-US"/>
-        </w:rPr>
-        <w:t xml:space="preserve">It seems that this method involves precomputing the robustness values, via the method </w:t>
-      </w:r>
-      <w:r>
-        <w:rPr>
-          <w:rStyle w:val="CodeChar"/>
-        </w:rPr>
-        <w:t>GetSatValues</w:t>
-      </w:r>
-      <w:r>
-        <w:rPr>
-          <w:lang w:val="en-US"/>
-        </w:rPr>
-        <w:t xml:space="preserve">. We do not fully understand how precomputed robustness values are stored. For the purpose of computing IO </w:t>
-      </w:r>
-      <w:r>
-        <w:rPr>
-          <w:lang w:val="en-US"/>
-        </w:rPr>
-        <w:t>robustness,</w:t>
-      </w:r>
-      <w:r>
-        <w:rPr>
-          <w:lang w:val="en-US"/>
-        </w:rPr>
-        <w:t xml:space="preserve"> we could chose to also precompute those values and either store them in a separate structure or in the same structu</w:t>
-      </w:r>
-      <w:r>
-        <w:rPr>
-          <w:lang w:val="en-US"/>
-        </w:rPr>
-        <w:t>re.</w:t>
-      </w:r>
-    </w:p>
-    <w:p>
-      <w:pPr>
-        <w:pStyle w:val="Heading2"/>
-        <w:numPr>
-          <w:ilvl w:val="0"/>
-          <w:numId w:val="15"/>
-        </w:numPr>
-        <w:jc w:val="both"/>
-        <w:rPr>
-          <w:lang w:val="en-US"/>
-        </w:rPr>
-      </w:pPr>
-      <w:r>
-        <w:rPr>
-          <w:lang w:val="en-US"/>
-        </w:rPr>
-        <w:t>Interpolation</w:t>
-      </w:r>
-    </w:p>
-    <w:p>
-      <w:pPr>
-        <w:jc w:val="both"/>
-        <w:rPr>
-          <w:lang w:val="en-US"/>
-        </w:rPr>
-      </w:pPr>
-      <w:r>
-        <w:rPr>
-          <w:lang w:val="en-US"/>
-        </w:rPr>
-        <w:t>How can one control the use and display of linear interpolation?</w:t>
-      </w:r>
-    </w:p>
-    <w:p>
-      <w:pPr>
-        <w:jc w:val="both"/>
-        <w:rPr>
-          <w:lang w:val="en-US"/>
-        </w:rPr>
-      </w:pPr>
-      <w:r>
-        <w:rPr>
-          <w:lang w:val="en-US"/>
-        </w:rPr>
-        <w:t>In this case, a</w:t>
-      </w:r>
-      <w:r>
-        <w:rPr>
-          <w:lang w:val="en-US"/>
-        </w:rPr>
-        <w:t>re zero crossings</w:t>
-      </w:r>
-      <w:r>
-        <w:rPr>
-          <w:lang w:val="en-US"/>
-        </w:rPr>
-        <w:t xml:space="preserve"> of robustness signals</w:t>
-      </w:r>
-      <w:r>
-        <w:rPr>
-          <w:lang w:val="en-US"/>
-        </w:rPr>
-        <w:t xml:space="preserve"> interpolated? If not</w:t>
-      </w:r>
-      <w:r>
-        <w:rPr>
-          <w:lang w:val="en-US"/>
-        </w:rPr>
-        <w:t>, this could be a</w:t>
-      </w:r>
-      <w:r>
-        <w:rPr>
-          <w:lang w:val="en-US"/>
-        </w:rPr>
-        <w:t xml:space="preserve"> problem for </w:t>
-      </w:r>
-      <w:r>
-        <w:rPr>
-          <w:lang w:val="en-US"/>
-        </w:rPr>
-        <w:t>Boolean signals when</w:t>
-      </w:r>
-      <w:r>
-        <w:rPr>
-          <w:lang w:val="en-US"/>
-        </w:rPr>
-        <w:t xml:space="preserve"> plotting of robustness values</w:t>
-      </w:r>
-      <w:r>
-        <w:rPr>
-          <w:lang w:val="en-US"/>
-        </w:rPr>
-        <w:t>.</w:t>
-      </w:r>
-    </w:p>
-    <w:p>
-      <w:pPr>
-        <w:pStyle w:val="Heading1"/>
-        <w:jc w:val="both"/>
-        <w:rPr>
-          <w:lang w:val="en-US"/>
-        </w:rPr>
-      </w:pPr>
-      <w:r>
-        <w:rPr>
-          <w:lang w:val="en-US"/>
-        </w:rPr>
-        <w:t>(Potential) Bugs</w:t>
-      </w:r>
-    </w:p>
-    <w:p>
-      <w:pPr>
-        <w:pStyle w:val="Heading2"/>
-        <w:numPr>
-          <w:ilvl w:val="0"/>
-          <w:numId w:val="15"/>
-        </w:numPr>
         <w:rPr>
           <w:lang w:val="en-US"/>
         </w:rPr>
@@ -357,11 +127,20 @@
     </w:p>
     <w:p>
       <w:pPr>
-        <w:pStyle w:val="Heading2"/>
-        <w:numPr>
-          <w:ilvl w:val="0"/>
-          <w:numId w:val="14"/>
-        </w:numPr>
+        <w:pStyle w:val="Heading1"/>
+        <w:rPr>
+          <w:lang w:val="en-US"/>
+        </w:rPr>
+      </w:pPr>
+      <w:r>
+        <w:rPr>
+          <w:lang w:val="en-US"/>
+        </w:rPr>
+        <w:t>Hardcoded dimension for fmincon</w:t>
+      </w:r>
+    </w:p>
+    <w:p>
+      <w:pPr>
         <w:jc w:val="both"/>
         <w:rPr>
           <w:lang w:val="en-US"/>
@@ -371,10 +150,34 @@
         <w:rPr>
           <w:lang w:val="en-US"/>
         </w:rPr>
-        <w:t>Hardcoded dimension for fmincon</w:t>
-      </w:r>
-      <w:bookmarkStart w:id="0" w:name="_GoBack"/>
-      <w:bookmarkEnd w:id="0"/>
+        <w:t xml:space="preserve">At line 516 of </w:t>
+      </w:r>
+      <w:r>
+        <w:rPr>
+          <w:rStyle w:val="CodeChar"/>
+        </w:rPr>
+        <w:t>BreachProblem.m</w:t>
+      </w:r>
+      <w:r>
+        <w:rPr>
+          <w:lang w:val="en-US"/>
+        </w:rPr>
+        <w:t xml:space="preserve"> we had to replace </w:t>
+      </w:r>
+    </w:p>
+    <w:p>
+      <w:pPr>
+        <w:pStyle w:val="Code"/>
+      </w:pPr>
+      <w:r>
+        <w:t>(this.ub-this.lb).*rand(</w:t>
+      </w:r>
+      <w:r>
+        <w:t>3</w:t>
+      </w:r>
+      <w:r>
+        <w:t>,1) + this.lb</w:t>
+      </w:r>
     </w:p>
     <w:p>
       <w:pPr>
@@ -387,33 +190,345 @@
         <w:rPr>
           <w:lang w:val="en-US"/>
         </w:rPr>
-        <w:t xml:space="preserve">At line 516 of </w:t>
-      </w:r>
+        <w:t>by</w:t>
+      </w:r>
+    </w:p>
+    <w:p>
+      <w:pPr>
+        <w:jc w:val="both"/>
+        <w:rPr>
+          <w:lang w:val="en-US"/>
+        </w:rPr>
+      </w:pPr>
       <w:r>
         <w:rPr>
           <w:rStyle w:val="CodeChar"/>
         </w:rPr>
-        <w:t>BreachProblem.m</w:t>
-      </w:r>
-      <w:r>
-        <w:rPr>
-          <w:lang w:val="en-US"/>
-        </w:rPr>
-        <w:t xml:space="preserve"> we had to replace </w:t>
+        <w:t>(this.ub-this.lb).*rand(length(this.ub),1) + this.lb</w:t>
+      </w:r>
+      <w:r>
+        <w:rPr>
+          <w:lang w:val="en-US"/>
+        </w:rPr>
+        <w:t>.</w:t>
+      </w:r>
+      <w:r>
+        <w:rPr>
+          <w:lang w:val="en-US"/>
+        </w:rPr>
+        <w:t xml:space="preserve"> </w:t>
+      </w:r>
+    </w:p>
+    <w:p>
+      <w:pPr>
+        <w:jc w:val="both"/>
+        <w:rPr>
+          <w:lang w:val="en-US"/>
+        </w:rPr>
+      </w:pPr>
+      <w:r>
+        <w:rPr>
+          <w:lang w:val="en-US"/>
+        </w:rPr>
+        <w:t xml:space="preserve">It seems very </w:t>
+      </w:r>
+      <w:r>
+        <w:rPr>
+          <w:lang w:val="en-US"/>
+        </w:rPr>
+        <w:t>strange</w:t>
+      </w:r>
+      <w:r>
+        <w:rPr>
+          <w:lang w:val="en-US"/>
+        </w:rPr>
+        <w:t xml:space="preserve"> to use </w:t>
+      </w:r>
+      <w:r>
+        <w:rPr>
+          <w:rStyle w:val="CodeChar"/>
+        </w:rPr>
+        <w:t>rand(3,1)</w:t>
+      </w:r>
+      <w:r>
+        <w:rPr>
+          <w:lang w:val="en-US"/>
+        </w:rPr>
+        <w:t xml:space="preserve"> here. Does this mean </w:t>
+      </w:r>
+      <w:r>
+        <w:rPr>
+          <w:rStyle w:val="CodeChar"/>
+        </w:rPr>
+        <w:t>fmincon</w:t>
+      </w:r>
+      <w:r>
+        <w:rPr>
+          <w:lang w:val="en-US"/>
+        </w:rPr>
+        <w:t xml:space="preserve"> </w:t>
+      </w:r>
+      <w:r>
+        <w:rPr>
+          <w:lang w:val="en-US"/>
+        </w:rPr>
+        <w:t>i</w:t>
+      </w:r>
+      <w:r>
+        <w:rPr>
+          <w:lang w:val="en-US"/>
+        </w:rPr>
+        <w:t>s</w:t>
+      </w:r>
+      <w:r>
+        <w:rPr>
+          <w:lang w:val="en-US"/>
+        </w:rPr>
+        <w:t xml:space="preserve"> not fully supported?</w:t>
+      </w:r>
+    </w:p>
+    <w:p>
+      <w:pPr>
+        <w:pStyle w:val="Heading1"/>
+        <w:rPr>
+          <w:lang w:val="en-US"/>
+        </w:rPr>
+      </w:pPr>
+      <w:r>
+        <w:rPr>
+          <w:lang w:val="en-US"/>
+        </w:rPr>
+        <w:t>Missing arguments in STL_Eval</w:t>
+      </w:r>
+    </w:p>
+    <w:p>
+      <w:pPr>
+        <w:jc w:val="both"/>
+        <w:rPr>
+          <w:lang w:val="en-US"/>
+        </w:rPr>
+      </w:pPr>
+      <w:r>
+        <w:rPr>
+          <w:lang w:val="en-US"/>
+        </w:rPr>
+        <w:t xml:space="preserve">In </w:t>
+      </w:r>
+      <w:r>
+        <w:rPr>
+          <w:rStyle w:val="CodeChar"/>
+        </w:rPr>
+        <w:t>STL_Eval</w:t>
+      </w:r>
+      <w:r>
+        <w:rPr>
+          <w:lang w:val="en-US"/>
+        </w:rPr>
+        <w:t xml:space="preserve">, we call </w:t>
+      </w:r>
+      <w:r>
+        <w:rPr>
+          <w:rStyle w:val="CodeChar"/>
+        </w:rPr>
+        <w:t>STL_EvalThom</w:t>
+      </w:r>
+      <w:r>
+        <w:rPr>
+          <w:lang w:val="en-US"/>
+        </w:rPr>
+        <w:t xml:space="preserve"> in the case where </w:t>
+      </w:r>
+      <w:r>
+        <w:rPr>
+          <w:rStyle w:val="CodeChar"/>
+        </w:rPr>
+        <w:t>ischar(phi)</w:t>
+      </w:r>
+      <w:r>
+        <w:rPr>
+          <w:lang w:val="en-US"/>
+        </w:rPr>
+        <w:t xml:space="preserve">. Should we not call </w:t>
+      </w:r>
+      <w:r>
+        <w:rPr>
+          <w:rStyle w:val="CodeChar"/>
+        </w:rPr>
+        <w:t>STL_Eval(...,args)</w:t>
+      </w:r>
+      <w:r>
+        <w:rPr>
+          <w:lang w:val="en-US"/>
+        </w:rPr>
+        <w:t xml:space="preserve"> instead with whatever </w:t>
+      </w:r>
+      <w:r>
+        <w:rPr>
+          <w:rStyle w:val="CodeChar"/>
+        </w:rPr>
+        <w:t>args</w:t>
+      </w:r>
+      <w:r>
+        <w:rPr>
+          <w:lang w:val="en-US"/>
+        </w:rPr>
+        <w:t xml:space="preserve"> are passed?</w:t>
+      </w:r>
+    </w:p>
+    <w:p>
+      <w:pPr>
+        <w:pStyle w:val="Heading1"/>
+        <w:rPr>
+          <w:lang w:val="en-US"/>
+        </w:rPr>
+      </w:pPr>
+      <w:r>
+        <w:rPr>
+          <w:lang w:val="en-US"/>
+        </w:rPr>
+        <w:t>Considering the robustness of preconditions</w:t>
+      </w:r>
+    </w:p>
+    <w:p>
+      <w:pPr>
+        <w:jc w:val="both"/>
+        <w:rPr>
+          <w:lang w:val="en-US"/>
+        </w:rPr>
+      </w:pPr>
+      <w:r>
+        <w:rPr>
+          <w:lang w:val="en-US"/>
+        </w:rPr>
+        <w:t xml:space="preserve">In </w:t>
+      </w:r>
+      <w:r>
+        <w:rPr>
+          <w:rStyle w:val="CodeChar"/>
+        </w:rPr>
+        <w:t>Eval</w:t>
+      </w:r>
+      <w:r>
+        <w:rPr>
+          <w:lang w:val="en-US"/>
+        </w:rPr>
+        <w:t xml:space="preserve"> (and </w:t>
+      </w:r>
+      <w:r>
+        <w:rPr>
+          <w:rStyle w:val="CodeChar"/>
+        </w:rPr>
+        <w:t>Eval_IO</w:t>
+      </w:r>
+      <w:r>
+        <w:rPr>
+          <w:lang w:val="en-US"/>
+        </w:rPr>
+        <w:t xml:space="preserve">) in </w:t>
+      </w:r>
+      <w:r>
+        <w:rPr>
+          <w:rStyle w:val="CodeChar"/>
+        </w:rPr>
+        <w:t>BreachRequirement</w:t>
+      </w:r>
+      <w:r>
+        <w:rPr>
+          <w:lang w:val="en-US"/>
+        </w:rPr>
+        <w:t xml:space="preserve"> and also in </w:t>
+      </w:r>
+      <w:r>
+        <w:rPr>
+          <w:rStyle w:val="CodeChar"/>
+        </w:rPr>
+        <w:t>objective_fn</w:t>
+      </w:r>
+      <w:r>
+        <w:rPr>
+          <w:lang w:val="en-US"/>
+        </w:rPr>
+        <w:t xml:space="preserve"> in</w:t>
+      </w:r>
+      <w:r>
+        <w:rPr>
+          <w:lang w:val="en-US"/>
+        </w:rPr>
+        <w:t xml:space="preserve"> the context of a</w:t>
+      </w:r>
+      <w:r>
+        <w:rPr>
+          <w:lang w:val="en-US"/>
+        </w:rPr>
+        <w:t xml:space="preserve"> </w:t>
+      </w:r>
+      <w:r>
+        <w:rPr>
+          <w:lang w:val="en-US"/>
+        </w:rPr>
+        <w:t>f</w:t>
+      </w:r>
+      <w:r>
+        <w:rPr>
+          <w:lang w:val="en-US"/>
+        </w:rPr>
+        <w:t>alsification problem</w:t>
+      </w:r>
+      <w:r>
+        <w:rPr>
+          <w:lang w:val="en-US"/>
+        </w:rPr>
+        <w:t>, it may or may not be necessary to take into account the precondition value in the global robustness value as in the following lines</w:t>
       </w:r>
     </w:p>
     <w:p>
       <w:pPr>
         <w:pStyle w:val="Code"/>
-      </w:pPr>
-      <w:r>
-        <w:t>(this.ub-this.lb).*rand(</w:t>
-      </w:r>
-      <w:r>
-        <w:t>3</w:t>
-      </w:r>
-      <w:r>
-        <w:t>,1) + this.lb</w:t>
+        <w:spacing w:after="0"/>
+      </w:pPr>
+      <w:r>
+        <w:t xml:space="preserve">            % A BreachRequirement must return a single value</w:t>
+      </w:r>
+    </w:p>
+    <w:p>
+      <w:pPr>
+        <w:pStyle w:val="Code"/>
+        <w:spacing w:after="0"/>
+      </w:pPr>
+      <w:r>
+        <w:t xml:space="preserve">            global_val = min(min(traces_vals));</w:t>
+      </w:r>
+    </w:p>
+    <w:p>
+      <w:pPr>
+        <w:pStyle w:val="Code"/>
+        <w:spacing w:after="0"/>
+      </w:pPr>
+      <w:r>
+        <w:t xml:space="preserve">            global_precond_val = min(min(trace_vals_precond))</w:t>
+      </w:r>
+    </w:p>
+    <w:p>
+      <w:pPr>
+        <w:pStyle w:val="Code"/>
+        <w:spacing w:after="0"/>
+      </w:pPr>
+      <w:r>
+        <w:t xml:space="preserve">            this.val = min([global_val,global_precond_val]);</w:t>
+      </w:r>
+    </w:p>
+    <w:p>
+      <w:pPr>
+        <w:pStyle w:val="Heading1"/>
+        <w:rPr>
+          <w:lang w:val="en-US"/>
+        </w:rPr>
+      </w:pPr>
+      <w:r>
+        <w:rPr>
+          <w:lang w:val="en-US"/>
+        </w:rPr>
+        <w:t>Display-related error in Falsification</w:t>
       </w:r>
     </w:p>
     <w:p>
@@ -427,7 +542,73 @@
         <w:rPr>
           <w:lang w:val="en-US"/>
         </w:rPr>
-        <w:t>by</w:t>
+        <w:t xml:space="preserve">In </w:t>
+      </w:r>
+      <w:r>
+        <w:rPr>
+          <w:rStyle w:val="CodeChar"/>
+        </w:rPr>
+        <w:t>BreachProblem</w:t>
+      </w:r>
+      <w:r>
+        <w:rPr>
+          <w:lang w:val="en-US"/>
+        </w:rPr>
+        <w:t xml:space="preserve"> class, the variable </w:t>
+      </w:r>
+      <w:r>
+        <w:rPr>
+          <w:rStyle w:val="CodeChar"/>
+        </w:rPr>
+        <w:t>x_best</w:t>
+      </w:r>
+      <w:r>
+        <w:rPr>
+          <w:lang w:val="en-US"/>
+        </w:rPr>
+        <w:t xml:space="preserve"> is not initialized and in the case where the formula robustness is always </w:t>
+      </w:r>
+      <w:r>
+        <w:rPr>
+          <w:rStyle w:val="CodeChar"/>
+        </w:rPr>
+        <w:t>Inf</w:t>
+      </w:r>
+      <w:r>
+        <w:rPr>
+          <w:lang w:val="en-US"/>
+        </w:rPr>
+        <w:t xml:space="preserve"> then </w:t>
+      </w:r>
+      <w:r>
+        <w:rPr>
+          <w:rStyle w:val="CodeChar"/>
+        </w:rPr>
+        <w:t>x_best</w:t>
+      </w:r>
+      <w:r>
+        <w:rPr>
+          <w:lang w:val="en-US"/>
+        </w:rPr>
+        <w:t xml:space="preserve"> is undefined which will produce an error in the method </w:t>
+      </w:r>
+      <w:r>
+        <w:rPr>
+          <w:rStyle w:val="CodeChar"/>
+        </w:rPr>
+        <w:t>DisplayBestResults</w:t>
+      </w:r>
+      <w:r>
+        <w:rPr>
+          <w:lang w:val="en-US"/>
+        </w:rPr>
+        <w:t>.</w:t>
+      </w:r>
+      <w:r>
+        <w:rPr>
+          <w:lang w:val="en-US"/>
+        </w:rPr>
+        <w:t xml:space="preserve"> To fix this issue we had to initatialize it explicitely in the class declaration.</w:t>
       </w:r>
     </w:p>
     <w:p>
@@ -439,15 +620,69 @@
       </w:pPr>
       <w:r>
         <w:rPr>
+          <w:lang w:val="en-US"/>
+        </w:rPr>
+        <w:t xml:space="preserve">A similar error then happened when reading the </w:t>
+      </w:r>
+      <w:r>
+        <w:rPr>
+          <w:lang w:val="en-US"/>
+        </w:rPr>
+        <w:t>attribute</w:t>
+      </w:r>
+      <w:r>
+        <w:rPr>
+          <w:lang w:val="en-US"/>
+        </w:rPr>
+        <w:t xml:space="preserve"> </w:t>
+      </w:r>
+      <w:r>
+        <w:rPr>
           <w:rStyle w:val="CodeChar"/>
         </w:rPr>
-        <w:t>(this.ub-this.lb).*rand(length(this.ub),1) + this.lb</w:t>
-      </w:r>
-      <w:r>
-        <w:rPr>
-          <w:lang w:val="en-US"/>
-        </w:rPr>
-        <w:t>.</w:t>
+        <w:t>BrSetBest</w:t>
+      </w:r>
+      <w:r>
+        <w:rPr>
+          <w:lang w:val="en-US"/>
+        </w:rPr>
+        <w:t xml:space="preserve"> of the </w:t>
+      </w:r>
+      <w:r>
+        <w:rPr>
+          <w:rStyle w:val="CodeChar"/>
+        </w:rPr>
+        <w:t>BreachProblem</w:t>
+      </w:r>
+      <w:r>
+        <w:rPr>
+          <w:lang w:val="en-US"/>
+        </w:rPr>
+        <w:t xml:space="preserve"> instance, which was empty. Luckily calling the method </w:t>
+      </w:r>
+      <w:r>
+        <w:rPr>
+          <w:rStyle w:val="CodeChar"/>
+        </w:rPr>
+        <w:t>GetBrSetBest</w:t>
+      </w:r>
+      <w:r>
+        <w:rPr>
+          <w:rStyle w:val="CodeChar"/>
+        </w:rPr>
+        <w:t>()</w:t>
+      </w:r>
+      <w:r>
+        <w:rPr>
+          <w:lang w:val="en-US"/>
+        </w:rPr>
+        <w:t xml:space="preserve"> instead </w:t>
+      </w:r>
+      <w:r>
+        <w:rPr>
+          <w:lang w:val="en-US"/>
+        </w:rPr>
+        <w:t>fixes the issue.</w:t>
       </w:r>
       <w:r>
         <w:rPr>
@@ -455,6 +690,57 @@
         </w:rPr>
         <w:t xml:space="preserve"> </w:t>
       </w:r>
+      <w:r>
+        <w:rPr>
+          <w:lang w:val="en-US"/>
+        </w:rPr>
+        <w:t>P</w:t>
+      </w:r>
+      <w:r>
+        <w:rPr>
+          <w:lang w:val="en-US"/>
+        </w:rPr>
+        <w:t>erhaps</w:t>
+      </w:r>
+      <w:r>
+        <w:rPr>
+          <w:lang w:val="en-US"/>
+        </w:rPr>
+        <w:t xml:space="preserve"> the attribute</w:t>
+      </w:r>
+      <w:r>
+        <w:rPr>
+          <w:lang w:val="en-US"/>
+        </w:rPr>
+        <w:t xml:space="preserve"> </w:t>
+      </w:r>
+      <w:r>
+        <w:rPr>
+          <w:rStyle w:val="CodeChar"/>
+        </w:rPr>
+        <w:t>BrSetBest</w:t>
+      </w:r>
+      <w:r>
+        <w:rPr>
+          <w:lang w:val="en-US"/>
+        </w:rPr>
+        <w:t xml:space="preserve"> needs to be made private.</w:t>
+      </w:r>
+    </w:p>
+    <w:p>
+      <w:pPr>
+        <w:pStyle w:val="Heading1"/>
+        <w:rPr>
+          <w:lang w:val="en-US"/>
+        </w:rPr>
+      </w:pPr>
+      <w:r>
+        <w:rPr>
+          <w:lang w:val="en-US"/>
+        </w:rPr>
+        <w:lastRenderedPageBreak/>
+        <w:t>Broken example script</w:t>
+      </w:r>
     </w:p>
     <w:p>
       <w:pPr>
@@ -467,372 +753,36 @@
         <w:rPr>
           <w:lang w:val="en-US"/>
         </w:rPr>
-        <w:t xml:space="preserve">It seems very odd to use rand(3,1) here. Does this mean </w:t>
+        <w:t xml:space="preserve">In </w:t>
       </w:r>
       <w:r>
         <w:rPr>
           <w:rStyle w:val="CodeChar"/>
         </w:rPr>
-        <w:t>fmincon</w:t>
-      </w:r>
-      <w:r>
-        <w:rPr>
-          <w:lang w:val="en-US"/>
-        </w:rPr>
-        <w:t xml:space="preserve"> is not fully supported?</w:t>
-      </w:r>
-    </w:p>
-    <w:p>
-      <w:pPr>
-        <w:pStyle w:val="Heading2"/>
-        <w:numPr>
-          <w:ilvl w:val="0"/>
-          <w:numId w:val="14"/>
-        </w:numPr>
-        <w:jc w:val="both"/>
-        <w:rPr>
-          <w:lang w:val="en-US"/>
-        </w:rPr>
-      </w:pPr>
-      <w:r>
-        <w:rPr>
-          <w:lang w:val="en-US"/>
-        </w:rPr>
-        <w:t>Missing arguments in STL_Eval</w:t>
-      </w:r>
-    </w:p>
-    <w:p>
-      <w:pPr>
-        <w:jc w:val="both"/>
-        <w:rPr>
-          <w:lang w:val="en-US"/>
-        </w:rPr>
-      </w:pPr>
-      <w:r>
-        <w:rPr>
-          <w:lang w:val="en-US"/>
-        </w:rPr>
-        <w:t xml:space="preserve">In </w:t>
+        <w:t>test_PlotRobustMap</w:t>
+      </w:r>
+      <w:r>
+        <w:rPr>
+          <w:lang w:val="en-US"/>
+        </w:rPr>
+        <w:t xml:space="preserve">, should not </w:t>
       </w:r>
       <w:r>
         <w:rPr>
           <w:rStyle w:val="CodeChar"/>
         </w:rPr>
-        <w:t>STL_Eval</w:t>
-      </w:r>
-      <w:r>
-        <w:rPr>
-          <w:lang w:val="en-US"/>
-        </w:rPr>
-        <w:t xml:space="preserve">, we call </w:t>
+        <w:t>simple_spec.stl</w:t>
+      </w:r>
+      <w:r>
+        <w:rPr>
+          <w:lang w:val="en-US"/>
+        </w:rPr>
+        <w:t xml:space="preserve"> be ultimately replaced by </w:t>
       </w:r>
       <w:r>
         <w:rPr>
           <w:rStyle w:val="CodeChar"/>
         </w:rPr>
-        <w:t>STL_EvalThom</w:t>
-      </w:r>
-      <w:r>
-        <w:rPr>
-          <w:lang w:val="en-US"/>
-        </w:rPr>
-        <w:t xml:space="preserve"> in the case where </w:t>
-      </w:r>
-      <w:r>
-        <w:rPr>
-          <w:rStyle w:val="CodeChar"/>
-        </w:rPr>
-        <w:t>ischar(phi)</w:t>
-      </w:r>
-      <w:r>
-        <w:rPr>
-          <w:lang w:val="en-US"/>
-        </w:rPr>
-        <w:t xml:space="preserve">. Should we not call </w:t>
-      </w:r>
-      <w:r>
-        <w:rPr>
-          <w:rStyle w:val="CodeChar"/>
-        </w:rPr>
-        <w:t>STL_Eval(...,args)</w:t>
-      </w:r>
-      <w:r>
-        <w:rPr>
-          <w:lang w:val="en-US"/>
-        </w:rPr>
-        <w:t xml:space="preserve"> instead with whatever </w:t>
-      </w:r>
-      <w:r>
-        <w:rPr>
-          <w:rStyle w:val="CodeChar"/>
-        </w:rPr>
-        <w:t>args</w:t>
-      </w:r>
-      <w:r>
-        <w:rPr>
-          <w:lang w:val="en-US"/>
-        </w:rPr>
-        <w:t xml:space="preserve"> are passed?</w:t>
-      </w:r>
-    </w:p>
-    <w:p>
-      <w:pPr>
-        <w:pStyle w:val="Heading2"/>
-        <w:numPr>
-          <w:ilvl w:val="0"/>
-          <w:numId w:val="14"/>
-        </w:numPr>
-        <w:jc w:val="both"/>
-        <w:rPr>
-          <w:lang w:val="en-US"/>
-        </w:rPr>
-      </w:pPr>
-      <w:r>
-        <w:rPr>
-          <w:lang w:val="en-US"/>
-        </w:rPr>
-        <w:lastRenderedPageBreak/>
-        <w:t>Display-related error in Falsification</w:t>
-      </w:r>
-    </w:p>
-    <w:p>
-      <w:pPr>
-        <w:jc w:val="both"/>
-        <w:rPr>
-          <w:lang w:val="en-US"/>
-        </w:rPr>
-      </w:pPr>
-      <w:r>
-        <w:rPr>
-          <w:lang w:val="en-US"/>
-        </w:rPr>
-        <w:t xml:space="preserve">In </w:t>
-      </w:r>
-      <w:r>
-        <w:rPr>
-          <w:rStyle w:val="CodeChar"/>
-        </w:rPr>
-        <w:t>BreachProblem</w:t>
-      </w:r>
-      <w:r>
-        <w:rPr>
-          <w:lang w:val="en-US"/>
-        </w:rPr>
-        <w:t xml:space="preserve"> class, the variable </w:t>
-      </w:r>
-      <w:r>
-        <w:rPr>
-          <w:rStyle w:val="CodeChar"/>
-        </w:rPr>
-        <w:t>x_best</w:t>
-      </w:r>
-      <w:r>
-        <w:rPr>
-          <w:lang w:val="en-US"/>
-        </w:rPr>
-        <w:t xml:space="preserve"> is not initialized and in the case where the formula robustness is always </w:t>
-      </w:r>
-      <w:r>
-        <w:rPr>
-          <w:rStyle w:val="CodeChar"/>
-        </w:rPr>
-        <w:t>Inf</w:t>
-      </w:r>
-      <w:r>
-        <w:rPr>
-          <w:lang w:val="en-US"/>
-        </w:rPr>
-        <w:t xml:space="preserve"> then </w:t>
-      </w:r>
-      <w:r>
-        <w:rPr>
-          <w:rStyle w:val="CodeChar"/>
-        </w:rPr>
-        <w:t>x_best</w:t>
-      </w:r>
-      <w:r>
-        <w:rPr>
-          <w:lang w:val="en-US"/>
-        </w:rPr>
-        <w:t xml:space="preserve"> is undefined which will produce an error in the method </w:t>
-      </w:r>
-      <w:r>
-        <w:rPr>
-          <w:rStyle w:val="CodeChar"/>
-        </w:rPr>
-        <w:t>DisplayBestResults</w:t>
-      </w:r>
-      <w:r>
-        <w:rPr>
-          <w:lang w:val="en-US"/>
-        </w:rPr>
-        <w:t>.</w:t>
-      </w:r>
-      <w:r>
-        <w:rPr>
-          <w:lang w:val="en-US"/>
-        </w:rPr>
-        <w:t xml:space="preserve"> To fix this issue we had to initatialize it explicitely in the class declaration.</w:t>
-      </w:r>
-    </w:p>
-    <w:p>
-      <w:pPr>
-        <w:jc w:val="both"/>
-        <w:rPr>
-          <w:lang w:val="en-US"/>
-        </w:rPr>
-      </w:pPr>
-      <w:r>
-        <w:rPr>
-          <w:lang w:val="en-US"/>
-        </w:rPr>
-        <w:t xml:space="preserve">A similar error then happened when reading the field </w:t>
-      </w:r>
-      <w:r>
-        <w:rPr>
-          <w:rStyle w:val="CodeChar"/>
-        </w:rPr>
-        <w:t>BrSetBest</w:t>
-      </w:r>
-      <w:r>
-        <w:rPr>
-          <w:lang w:val="en-US"/>
-        </w:rPr>
-        <w:t xml:space="preserve"> of the </w:t>
-      </w:r>
-      <w:r>
-        <w:rPr>
-          <w:rStyle w:val="CodeChar"/>
-        </w:rPr>
-        <w:t>BreachProblem</w:t>
-      </w:r>
-      <w:r>
-        <w:rPr>
-          <w:lang w:val="en-US"/>
-        </w:rPr>
-        <w:t xml:space="preserve"> instance, which was empty. Luckily calling the method </w:t>
-      </w:r>
-      <w:r>
-        <w:rPr>
-          <w:rStyle w:val="CodeChar"/>
-        </w:rPr>
-        <w:t>GetBrSetBest</w:t>
-      </w:r>
-      <w:r>
-        <w:rPr>
-          <w:lang w:val="en-US"/>
-        </w:rPr>
-        <w:t xml:space="preserve"> instead </w:t>
-      </w:r>
-      <w:r>
-        <w:rPr>
-          <w:lang w:val="en-US"/>
-        </w:rPr>
-        <w:t>fixes the issue.</w:t>
-      </w:r>
-      <w:r>
-        <w:rPr>
-          <w:lang w:val="en-US"/>
-        </w:rPr>
-        <w:t xml:space="preserve"> </w:t>
-      </w:r>
-      <w:r>
-        <w:rPr>
-          <w:lang w:val="en-US"/>
-        </w:rPr>
-        <w:t>P</w:t>
-      </w:r>
-      <w:r>
-        <w:rPr>
-          <w:lang w:val="en-US"/>
-        </w:rPr>
-        <w:t>erhaps</w:t>
-      </w:r>
-      <w:r>
-        <w:rPr>
-          <w:lang w:val="en-US"/>
-        </w:rPr>
-        <w:t xml:space="preserve"> the attribute</w:t>
-      </w:r>
-      <w:r>
-        <w:rPr>
-          <w:lang w:val="en-US"/>
-        </w:rPr>
-        <w:t xml:space="preserve"> </w:t>
-      </w:r>
-      <w:r>
-        <w:rPr>
-          <w:rStyle w:val="CodeChar"/>
-        </w:rPr>
-        <w:t>BrSetBest</w:t>
-      </w:r>
-      <w:r>
-        <w:rPr>
-          <w:lang w:val="en-US"/>
-        </w:rPr>
-        <w:t xml:space="preserve"> needs to be made private.</w:t>
-      </w:r>
-    </w:p>
-    <w:p>
-      <w:pPr>
-        <w:pStyle w:val="Heading2"/>
-        <w:numPr>
-          <w:ilvl w:val="0"/>
-          <w:numId w:val="14"/>
-        </w:numPr>
-        <w:jc w:val="both"/>
-        <w:rPr>
-          <w:lang w:val="en-US"/>
-        </w:rPr>
-      </w:pPr>
-      <w:r>
-        <w:rPr>
-          <w:lang w:val="en-US"/>
-        </w:rPr>
-        <w:t>Broken example script</w:t>
-      </w:r>
-    </w:p>
-    <w:p>
-      <w:pPr>
-        <w:jc w:val="both"/>
-        <w:rPr>
-          <w:lang w:val="en-US"/>
-        </w:rPr>
-      </w:pPr>
-      <w:r>
-        <w:rPr>
-          <w:lang w:val="en-US"/>
-        </w:rPr>
-        <w:t xml:space="preserve">In </w:t>
-      </w:r>
-      <w:r>
-        <w:rPr>
-          <w:rStyle w:val="CodeChar"/>
-        </w:rPr>
-        <w:t>test_PlotRobustMap</w:t>
-      </w:r>
-      <w:r>
-        <w:rPr>
-          <w:lang w:val="en-US"/>
-        </w:rPr>
-        <w:t xml:space="preserve">, should not </w:t>
-      </w:r>
-      <w:r>
-        <w:rPr>
-          <w:rStyle w:val="CodeChar"/>
-        </w:rPr>
-        <w:t>simple_spec.stl</w:t>
-      </w:r>
-      <w:r>
-        <w:rPr>
-          <w:lang w:val="en-US"/>
-        </w:rPr>
-        <w:t xml:space="preserve"> be ultimately replaced by </w:t>
-      </w:r>
-      <w:r>
-        <w:rPr>
-          <w:rStyle w:val="CodeChar"/>
-        </w:rPr>
         <w:t>AFC_simple_spec.stl</w:t>
       </w:r>
       <w:r>
@@ -844,12 +794,7 @@
     </w:p>
     <w:p>
       <w:pPr>
-        <w:pStyle w:val="Heading2"/>
-        <w:numPr>
-          <w:ilvl w:val="0"/>
-          <w:numId w:val="14"/>
-        </w:numPr>
-        <w:jc w:val="both"/>
+        <w:pStyle w:val="Heading1"/>
         <w:rPr>
           <w:lang w:val="en-US"/>
         </w:rPr>
@@ -962,6 +907,20 @@
     </w:p>
     <w:p>
       <w:pPr>
+        <w:pStyle w:val="Heading1"/>
+        <w:rPr>
+          <w:lang w:val="en-US"/>
+        </w:rPr>
+      </w:pPr>
+      <w:r>
+        <w:rPr>
+          <w:lang w:val="en-US"/>
+        </w:rPr>
+        <w:t>Naming of Plotting functions</w:t>
+      </w:r>
+    </w:p>
+    <w:p>
+      <w:pPr>
         <w:jc w:val="both"/>
         <w:rPr>
           <w:lang w:val="en-US"/>
@@ -971,117 +930,12 @@
         <w:rPr>
           <w:lang w:val="en-US"/>
         </w:rPr>
-        <w:t xml:space="preserve">In </w:t>
-      </w:r>
-      <w:r>
-        <w:rPr>
-          <w:lang w:val="en-US"/>
-        </w:rPr>
-        <w:t>general,</w:t>
-      </w:r>
-      <w:r>
-        <w:rPr>
-          <w:lang w:val="en-US"/>
-        </w:rPr>
-        <w:t xml:space="preserve"> th</w:t>
-      </w:r>
-      <w:r>
-        <w:rPr>
-          <w:lang w:val="en-US"/>
-        </w:rPr>
-        <w:t>e</w:t>
-      </w:r>
-      <w:r>
-        <w:rPr>
-          <w:lang w:val="en-US"/>
-        </w:rPr>
-        <w:t xml:space="preserve"> notion of definition domain </w:t>
-      </w:r>
-      <w:r>
-        <w:rPr>
-          <w:lang w:val="en-US"/>
-        </w:rPr>
-        <w:t>is not very appropriate</w:t>
-      </w:r>
-      <w:r>
-        <w:rPr>
-          <w:lang w:val="en-US"/>
-        </w:rPr>
-        <w:t xml:space="preserve">, because of the different way </w:t>
+        <w:t xml:space="preserve">It is not immediately clear that </w:t>
       </w:r>
       <w:r>
         <w:rPr>
           <w:rStyle w:val="CodeChar"/>
         </w:rPr>
-        <w:t>[0,1e10]</w:t>
-      </w:r>
-      <w:r>
-        <w:rPr>
-          <w:lang w:val="en-US"/>
-        </w:rPr>
-        <w:t xml:space="preserve"> and </w:t>
-      </w:r>
-      <w:r>
-        <w:rPr>
-          <w:rStyle w:val="CodeChar"/>
-        </w:rPr>
-        <w:t>[0,inf]</w:t>
-      </w:r>
-      <w:r>
-        <w:rPr>
-          <w:lang w:val="en-US"/>
-        </w:rPr>
-        <w:t xml:space="preserve"> are treated. In the first case, the robustness signal is nowhere defined and in the other case is everywhere defined. It could be removed by using the standard interpretation of quantification over partial domains in logic</w:t>
-      </w:r>
-      <w:r>
-        <w:rPr>
-          <w:lang w:val="en-US"/>
-        </w:rPr>
-        <w:t xml:space="preserve"> (for all x in empty set F = true, exists x in empty set = false)</w:t>
-      </w:r>
-      <w:r>
-        <w:rPr>
-          <w:lang w:val="en-US"/>
-        </w:rPr>
-        <w:t>.</w:t>
-      </w:r>
-    </w:p>
-    <w:p>
-      <w:pPr>
-        <w:pStyle w:val="Heading2"/>
-        <w:numPr>
-          <w:ilvl w:val="0"/>
-          <w:numId w:val="14"/>
-        </w:numPr>
-        <w:jc w:val="both"/>
-        <w:rPr>
-          <w:lang w:val="en-US"/>
-        </w:rPr>
-      </w:pPr>
-      <w:r>
-        <w:rPr>
-          <w:lang w:val="en-US"/>
-        </w:rPr>
-        <w:t>Naming of Plotting functions</w:t>
-      </w:r>
-    </w:p>
-    <w:p>
-      <w:pPr>
-        <w:jc w:val="both"/>
-        <w:rPr>
-          <w:lang w:val="en-US"/>
-        </w:rPr>
-      </w:pPr>
-      <w:r>
-        <w:rPr>
-          <w:lang w:val="en-US"/>
-        </w:rPr>
-        <w:t xml:space="preserve">It is not immediately clear that </w:t>
-      </w:r>
-      <w:r>
-        <w:rPr>
-          <w:rStyle w:val="CodeChar"/>
-        </w:rPr>
         <w:t>PlotRobustSat</w:t>
       </w:r>
       <w:r>
@@ -1090,23 +944,6 @@
         </w:rPr>
         <w:t>, in addition to plotting, also takes care of computing the robust satisfaction value.  Same remarks apply to other plotting functions. Perhaps different naming convention could indicate that some robustness computation is also involved?</w:t>
       </w:r>
-    </w:p>
-    <w:p>
-      <w:pPr>
-        <w:pStyle w:val="Heading2"/>
-        <w:jc w:val="both"/>
-        <w:rPr>
-          <w:lang w:val="en-US"/>
-        </w:rPr>
-      </w:pPr>
-    </w:p>
-    <w:p>
-      <w:pPr>
-        <w:jc w:val="both"/>
-        <w:rPr>
-          <w:lang w:val="en-US"/>
-        </w:rPr>
-      </w:pPr>
     </w:p>
     <w:sectPr>
       <w:pgSz w:w="11906" w:h="16838"/>

</xml_diff>